<commit_message>
newly added and newly edited
</commit_message>
<xml_diff>
--- a/question.docx
+++ b/question.docx
@@ -590,10 +590,312 @@
     </w:p>
     <w:p>
       <w:pPr>
+        <w:spacing w:after="0" w:line="240" w:lineRule="auto"/>
+        <w:rPr>
+          <w:rFonts w:ascii="Times New Roman" w:eastAsia="Times New Roman" w:hAnsi="Times New Roman" w:cs="Times New Roman"/>
+          <w:color w:val="FF0000"/>
+          <w:sz w:val="24"/>
+          <w:szCs w:val="24"/>
+        </w:rPr>
+      </w:pPr>
+    </w:p>
+    <w:p>
+      <w:pPr>
+        <w:spacing w:after="0" w:line="240" w:lineRule="auto"/>
+        <w:rPr>
+          <w:rFonts w:ascii="Times New Roman" w:eastAsia="Times New Roman" w:hAnsi="Times New Roman" w:cs="Times New Roman"/>
+          <w:color w:val="FF0000"/>
+          <w:sz w:val="24"/>
+          <w:szCs w:val="24"/>
+        </w:rPr>
+      </w:pPr>
+    </w:p>
+    <w:p>
+      <w:pPr>
+        <w:spacing w:after="0" w:line="240" w:lineRule="auto"/>
+        <w:rPr>
+          <w:rFonts w:ascii="Times New Roman" w:eastAsia="Times New Roman" w:hAnsi="Times New Roman" w:cs="Times New Roman"/>
+          <w:color w:val="FF0000"/>
+          <w:sz w:val="24"/>
+          <w:szCs w:val="24"/>
+        </w:rPr>
+      </w:pPr>
+    </w:p>
+    <w:p>
+      <w:pPr>
+        <w:spacing w:after="0" w:line="240" w:lineRule="auto"/>
+        <w:rPr>
+          <w:rFonts w:ascii="Times New Roman" w:eastAsia="Times New Roman" w:hAnsi="Times New Roman" w:cs="Times New Roman"/>
+          <w:color w:val="FF0000"/>
+          <w:sz w:val="24"/>
+          <w:szCs w:val="24"/>
+        </w:rPr>
+      </w:pPr>
+    </w:p>
+    <w:p>
+      <w:pPr>
+        <w:spacing w:after="0" w:line="240" w:lineRule="auto"/>
+        <w:rPr>
+          <w:rFonts w:ascii="Times New Roman" w:eastAsia="Times New Roman" w:hAnsi="Times New Roman" w:cs="Times New Roman"/>
+          <w:color w:val="FF0000"/>
+          <w:sz w:val="24"/>
+          <w:szCs w:val="24"/>
+        </w:rPr>
+      </w:pPr>
+    </w:p>
+    <w:p>
+      <w:pPr>
+        <w:spacing w:after="0" w:line="240" w:lineRule="auto"/>
+        <w:rPr>
+          <w:rFonts w:ascii="Times New Roman" w:eastAsia="Times New Roman" w:hAnsi="Times New Roman" w:cs="Times New Roman"/>
+          <w:sz w:val="24"/>
+          <w:szCs w:val="24"/>
+        </w:rPr>
+      </w:pPr>
+      <w:r>
+        <w:rPr>
+          <w:rFonts w:ascii="Times New Roman" w:eastAsia="Times New Roman" w:hAnsi="Times New Roman" w:cs="Times New Roman"/>
+          <w:color w:val="FF0000"/>
+          <w:sz w:val="24"/>
+          <w:szCs w:val="24"/>
+        </w:rPr>
+        <w:tab/>
+      </w:r>
+      <w:r>
+        <w:rPr>
+          <w:rFonts w:ascii="Times New Roman" w:eastAsia="Times New Roman" w:hAnsi="Times New Roman" w:cs="Times New Roman"/>
+          <w:sz w:val="24"/>
+          <w:szCs w:val="24"/>
+        </w:rPr>
+        <w:t>10-july-2024</w:t>
+      </w:r>
+    </w:p>
+    <w:p>
+      <w:pPr>
+        <w:spacing w:after="0" w:line="240" w:lineRule="auto"/>
+        <w:rPr>
+          <w:rFonts w:ascii="Times New Roman" w:eastAsia="Times New Roman" w:hAnsi="Times New Roman" w:cs="Times New Roman"/>
+          <w:color w:val="FF0000"/>
+          <w:sz w:val="24"/>
+          <w:szCs w:val="24"/>
+        </w:rPr>
+      </w:pPr>
+      <w:proofErr w:type="gramStart"/>
+      <w:r>
+        <w:rPr>
+          <w:rFonts w:ascii="Times New Roman" w:eastAsia="Times New Roman" w:hAnsi="Times New Roman" w:cs="Times New Roman"/>
+          <w:color w:val="FF0000"/>
+          <w:sz w:val="24"/>
+          <w:szCs w:val="24"/>
+        </w:rPr>
+        <w:t>write</w:t>
+      </w:r>
+      <w:proofErr w:type="gramEnd"/>
+      <w:r>
+        <w:rPr>
+          <w:rFonts w:ascii="Times New Roman" w:eastAsia="Times New Roman" w:hAnsi="Times New Roman" w:cs="Times New Roman"/>
+          <w:color w:val="FF0000"/>
+          <w:sz w:val="24"/>
+          <w:szCs w:val="24"/>
+        </w:rPr>
+        <w:t xml:space="preserve"> a program to take a list as input, as well as 2 index values. Then swap those two index values with each other, without using a third list</w:t>
+      </w:r>
+    </w:p>
+    <w:p>
+      <w:pPr>
+        <w:spacing w:after="0" w:line="240" w:lineRule="auto"/>
+        <w:rPr>
+          <w:rFonts w:ascii="Times New Roman" w:eastAsia="Times New Roman" w:hAnsi="Times New Roman" w:cs="Times New Roman"/>
+          <w:sz w:val="24"/>
+          <w:szCs w:val="24"/>
+        </w:rPr>
+      </w:pPr>
+    </w:p>
+    <w:p>
+      <w:pPr>
+        <w:spacing w:after="0" w:line="240" w:lineRule="auto"/>
+        <w:rPr>
+          <w:rFonts w:ascii="Times New Roman" w:eastAsia="Times New Roman" w:hAnsi="Times New Roman" w:cs="Times New Roman"/>
+          <w:sz w:val="24"/>
+          <w:szCs w:val="24"/>
+        </w:rPr>
+      </w:pPr>
+      <w:r>
+        <w:rPr>
+          <w:rFonts w:ascii="Times New Roman" w:eastAsia="Times New Roman" w:hAnsi="Times New Roman" w:cs="Times New Roman"/>
+          <w:sz w:val="24"/>
+          <w:szCs w:val="24"/>
+        </w:rPr>
+        <w:t xml:space="preserve">- </w:t>
+      </w:r>
+      <w:r>
+        <w:rPr>
+          <w:rFonts w:ascii="Times New Roman" w:eastAsia="Times New Roman" w:hAnsi="Times New Roman" w:cs="Times New Roman"/>
+          <w:color w:val="FF0000"/>
+          <w:sz w:val="24"/>
+          <w:szCs w:val="24"/>
+        </w:rPr>
+        <w:t>create a dictionary using two lists inputted by user</w:t>
+      </w:r>
+      <w:r>
+        <w:rPr>
+          <w:rFonts w:ascii="Times New Roman" w:eastAsia="Times New Roman" w:hAnsi="Times New Roman" w:cs="Times New Roman"/>
+          <w:sz w:val="24"/>
+          <w:szCs w:val="24"/>
+        </w:rPr>
+        <w:t>. </w:t>
+      </w:r>
+    </w:p>
+    <w:p>
+      <w:pPr>
+        <w:spacing w:after="0" w:line="240" w:lineRule="auto"/>
+        <w:rPr>
+          <w:rFonts w:ascii="Times New Roman" w:eastAsia="Times New Roman" w:hAnsi="Times New Roman" w:cs="Times New Roman"/>
+          <w:sz w:val="24"/>
+          <w:szCs w:val="24"/>
+        </w:rPr>
+      </w:pPr>
+    </w:p>
+    <w:p>
+      <w:pPr>
+        <w:spacing w:after="0" w:line="240" w:lineRule="auto"/>
+        <w:rPr>
+          <w:rFonts w:ascii="Times New Roman" w:eastAsia="Times New Roman" w:hAnsi="Times New Roman" w:cs="Times New Roman"/>
+          <w:sz w:val="24"/>
+          <w:szCs w:val="24"/>
+        </w:rPr>
+      </w:pPr>
+      <w:r>
+        <w:rPr>
+          <w:rFonts w:ascii="Times New Roman" w:eastAsia="Times New Roman" w:hAnsi="Times New Roman" w:cs="Times New Roman"/>
+          <w:sz w:val="24"/>
+          <w:szCs w:val="24"/>
+        </w:rPr>
+        <w:t>- Input a list from user, and input a number. Count how many times that number occurs in the list and print it. Do not use any API.</w:t>
+      </w:r>
+    </w:p>
+    <w:p>
+      <w:pPr>
+        <w:spacing w:after="0" w:line="240" w:lineRule="auto"/>
+        <w:rPr>
+          <w:rFonts w:ascii="Times New Roman" w:eastAsia="Times New Roman" w:hAnsi="Times New Roman" w:cs="Times New Roman"/>
+          <w:sz w:val="24"/>
+          <w:szCs w:val="24"/>
+        </w:rPr>
+      </w:pPr>
+    </w:p>
+    <w:p>
+      <w:pPr>
+        <w:spacing w:after="0" w:line="240" w:lineRule="auto"/>
+        <w:rPr>
+          <w:rFonts w:ascii="Times New Roman" w:eastAsia="Times New Roman" w:hAnsi="Times New Roman" w:cs="Times New Roman"/>
+          <w:sz w:val="24"/>
+          <w:szCs w:val="24"/>
+        </w:rPr>
+      </w:pPr>
+      <w:r>
+        <w:rPr>
+          <w:rFonts w:ascii="Times New Roman" w:eastAsia="Times New Roman" w:hAnsi="Times New Roman" w:cs="Times New Roman"/>
+          <w:sz w:val="24"/>
+          <w:szCs w:val="24"/>
+        </w:rPr>
+        <w:t xml:space="preserve">- Write a program that takes a list from the user as input. </w:t>
+      </w:r>
+      <w:proofErr w:type="gramStart"/>
+      <w:r>
+        <w:rPr>
+          <w:rFonts w:ascii="Times New Roman" w:eastAsia="Times New Roman" w:hAnsi="Times New Roman" w:cs="Times New Roman"/>
+          <w:sz w:val="24"/>
+          <w:szCs w:val="24"/>
+        </w:rPr>
+        <w:t>then</w:t>
+      </w:r>
+      <w:proofErr w:type="gramEnd"/>
+      <w:r>
+        <w:rPr>
+          <w:rFonts w:ascii="Times New Roman" w:eastAsia="Times New Roman" w:hAnsi="Times New Roman" w:cs="Times New Roman"/>
+          <w:sz w:val="24"/>
+          <w:szCs w:val="24"/>
+        </w:rPr>
+        <w:t xml:space="preserve"> </w:t>
+      </w:r>
+      <w:proofErr w:type="spellStart"/>
+      <w:r>
+        <w:rPr>
+          <w:rFonts w:ascii="Times New Roman" w:eastAsia="Times New Roman" w:hAnsi="Times New Roman" w:cs="Times New Roman"/>
+          <w:sz w:val="24"/>
+          <w:szCs w:val="24"/>
+        </w:rPr>
+        <w:t>concat</w:t>
+      </w:r>
+      <w:proofErr w:type="spellEnd"/>
+      <w:r>
+        <w:rPr>
+          <w:rFonts w:ascii="Times New Roman" w:eastAsia="Times New Roman" w:hAnsi="Times New Roman" w:cs="Times New Roman"/>
+          <w:sz w:val="24"/>
+          <w:szCs w:val="24"/>
+        </w:rPr>
+        <w:t xml:space="preserve"> that list elements to a string and print.</w:t>
+      </w:r>
+    </w:p>
+    <w:p>
+      <w:pPr>
+        <w:spacing w:after="0" w:line="240" w:lineRule="auto"/>
+        <w:rPr>
+          <w:rFonts w:ascii="Times New Roman" w:eastAsia="Times New Roman" w:hAnsi="Times New Roman" w:cs="Times New Roman"/>
+          <w:sz w:val="24"/>
+          <w:szCs w:val="24"/>
+        </w:rPr>
+      </w:pPr>
+    </w:p>
+    <w:p>
+      <w:pPr>
+        <w:spacing w:after="0" w:line="240" w:lineRule="auto"/>
+        <w:rPr>
+          <w:rFonts w:ascii="Times New Roman" w:eastAsia="Times New Roman" w:hAnsi="Times New Roman" w:cs="Times New Roman"/>
+          <w:sz w:val="24"/>
+          <w:szCs w:val="24"/>
+        </w:rPr>
+      </w:pPr>
+      <w:r>
+        <w:rPr>
+          <w:rFonts w:ascii="Times New Roman" w:eastAsia="Times New Roman" w:hAnsi="Times New Roman" w:cs="Times New Roman"/>
+          <w:sz w:val="24"/>
+          <w:szCs w:val="24"/>
+        </w:rPr>
+        <w:t xml:space="preserve">- Take two lists from user as input. Perform set operations on them </w:t>
+      </w:r>
+      <w:proofErr w:type="gramStart"/>
+      <w:r>
+        <w:rPr>
+          <w:rFonts w:ascii="Times New Roman" w:eastAsia="Times New Roman" w:hAnsi="Times New Roman" w:cs="Times New Roman"/>
+          <w:sz w:val="24"/>
+          <w:szCs w:val="24"/>
+        </w:rPr>
+        <w:t>( without</w:t>
+      </w:r>
+      <w:proofErr w:type="gramEnd"/>
+      <w:r>
+        <w:rPr>
+          <w:rFonts w:ascii="Times New Roman" w:eastAsia="Times New Roman" w:hAnsi="Times New Roman" w:cs="Times New Roman"/>
+          <w:sz w:val="24"/>
+          <w:szCs w:val="24"/>
+        </w:rPr>
+        <w:t xml:space="preserve"> using API ) - union, intersection etc.</w:t>
+      </w:r>
+    </w:p>
+    <w:p>
+      <w:pPr>
         <w:pStyle w:val="ListParagraph"/>
-        <w:ind w:left="1477"/>
-        <w:rPr>
-          <w:color w:val="FF0000"/>
+        <w:numPr>
+          <w:ilvl w:val="0"/>
+          <w:numId w:val="5"/>
+        </w:numPr>
+        <w:spacing w:after="0" w:line="240" w:lineRule="auto"/>
+        <w:rPr>
+          <w:rFonts w:ascii="Times New Roman" w:eastAsia="Times New Roman" w:hAnsi="Times New Roman" w:cs="Times New Roman"/>
+          <w:sz w:val="24"/>
+          <w:szCs w:val="24"/>
         </w:rPr>
       </w:pPr>
     </w:p>
@@ -610,6 +912,119 @@
 <file path=word/numbering.xml><?xml version="1.0" encoding="utf-8"?>
 <w:numbering xmlns:ve="http://schemas.openxmlformats.org/markup-compatibility/2006" xmlns:o="urn:schemas-microsoft-com:office:office" xmlns:r="http://schemas.openxmlformats.org/officeDocument/2006/relationships" xmlns:m="http://schemas.openxmlformats.org/officeDocument/2006/math" xmlns:v="urn:schemas-microsoft-com:vml" xmlns:wp="http://schemas.openxmlformats.org/drawingml/2006/wordprocessingDrawing" xmlns:w10="urn:schemas-microsoft-com:office:word" xmlns:w="http://schemas.openxmlformats.org/wordprocessingml/2006/main" xmlns:wne="http://schemas.microsoft.com/office/word/2006/wordml">
   <w:abstractNum w:abstractNumId="0">
+    <w:nsid w:val="12A2089A"/>
+    <w:multiLevelType w:val="hybridMultilevel"/>
+    <w:tmpl w:val="0B065880"/>
+    <w:lvl w:ilvl="0" w:tplc="0409000B">
+      <w:start w:val="1"/>
+      <w:numFmt w:val="bullet"/>
+      <w:lvlText w:val=""/>
+      <w:lvlJc w:val="left"/>
+      <w:pPr>
+        <w:ind w:left="720" w:hanging="360"/>
+      </w:pPr>
+      <w:rPr>
+        <w:rFonts w:ascii="Wingdings" w:hAnsi="Wingdings" w:hint="default"/>
+      </w:rPr>
+    </w:lvl>
+    <w:lvl w:ilvl="1" w:tplc="04090003" w:tentative="1">
+      <w:start w:val="1"/>
+      <w:numFmt w:val="bullet"/>
+      <w:lvlText w:val="o"/>
+      <w:lvlJc w:val="left"/>
+      <w:pPr>
+        <w:ind w:left="1440" w:hanging="360"/>
+      </w:pPr>
+      <w:rPr>
+        <w:rFonts w:ascii="Courier New" w:hAnsi="Courier New" w:cs="Courier New" w:hint="default"/>
+      </w:rPr>
+    </w:lvl>
+    <w:lvl w:ilvl="2" w:tplc="04090005" w:tentative="1">
+      <w:start w:val="1"/>
+      <w:numFmt w:val="bullet"/>
+      <w:lvlText w:val=""/>
+      <w:lvlJc w:val="left"/>
+      <w:pPr>
+        <w:ind w:left="2160" w:hanging="360"/>
+      </w:pPr>
+      <w:rPr>
+        <w:rFonts w:ascii="Wingdings" w:hAnsi="Wingdings" w:hint="default"/>
+      </w:rPr>
+    </w:lvl>
+    <w:lvl w:ilvl="3" w:tplc="04090001" w:tentative="1">
+      <w:start w:val="1"/>
+      <w:numFmt w:val="bullet"/>
+      <w:lvlText w:val=""/>
+      <w:lvlJc w:val="left"/>
+      <w:pPr>
+        <w:ind w:left="2880" w:hanging="360"/>
+      </w:pPr>
+      <w:rPr>
+        <w:rFonts w:ascii="Symbol" w:hAnsi="Symbol" w:hint="default"/>
+      </w:rPr>
+    </w:lvl>
+    <w:lvl w:ilvl="4" w:tplc="04090003" w:tentative="1">
+      <w:start w:val="1"/>
+      <w:numFmt w:val="bullet"/>
+      <w:lvlText w:val="o"/>
+      <w:lvlJc w:val="left"/>
+      <w:pPr>
+        <w:ind w:left="3600" w:hanging="360"/>
+      </w:pPr>
+      <w:rPr>
+        <w:rFonts w:ascii="Courier New" w:hAnsi="Courier New" w:cs="Courier New" w:hint="default"/>
+      </w:rPr>
+    </w:lvl>
+    <w:lvl w:ilvl="5" w:tplc="04090005" w:tentative="1">
+      <w:start w:val="1"/>
+      <w:numFmt w:val="bullet"/>
+      <w:lvlText w:val=""/>
+      <w:lvlJc w:val="left"/>
+      <w:pPr>
+        <w:ind w:left="4320" w:hanging="360"/>
+      </w:pPr>
+      <w:rPr>
+        <w:rFonts w:ascii="Wingdings" w:hAnsi="Wingdings" w:hint="default"/>
+      </w:rPr>
+    </w:lvl>
+    <w:lvl w:ilvl="6" w:tplc="04090001" w:tentative="1">
+      <w:start w:val="1"/>
+      <w:numFmt w:val="bullet"/>
+      <w:lvlText w:val=""/>
+      <w:lvlJc w:val="left"/>
+      <w:pPr>
+        <w:ind w:left="5040" w:hanging="360"/>
+      </w:pPr>
+      <w:rPr>
+        <w:rFonts w:ascii="Symbol" w:hAnsi="Symbol" w:hint="default"/>
+      </w:rPr>
+    </w:lvl>
+    <w:lvl w:ilvl="7" w:tplc="04090003" w:tentative="1">
+      <w:start w:val="1"/>
+      <w:numFmt w:val="bullet"/>
+      <w:lvlText w:val="o"/>
+      <w:lvlJc w:val="left"/>
+      <w:pPr>
+        <w:ind w:left="5760" w:hanging="360"/>
+      </w:pPr>
+      <w:rPr>
+        <w:rFonts w:ascii="Courier New" w:hAnsi="Courier New" w:cs="Courier New" w:hint="default"/>
+      </w:rPr>
+    </w:lvl>
+    <w:lvl w:ilvl="8" w:tplc="04090005" w:tentative="1">
+      <w:start w:val="1"/>
+      <w:numFmt w:val="bullet"/>
+      <w:lvlText w:val=""/>
+      <w:lvlJc w:val="left"/>
+      <w:pPr>
+        <w:ind w:left="6480" w:hanging="360"/>
+      </w:pPr>
+      <w:rPr>
+        <w:rFonts w:ascii="Wingdings" w:hAnsi="Wingdings" w:hint="default"/>
+      </w:rPr>
+    </w:lvl>
+  </w:abstractNum>
+  <w:abstractNum w:abstractNumId="1">
     <w:nsid w:val="30CE00DE"/>
     <w:multiLevelType w:val="hybridMultilevel"/>
     <w:tmpl w:val="08946D54"/>
@@ -722,7 +1137,7 @@
       </w:rPr>
     </w:lvl>
   </w:abstractNum>
-  <w:abstractNum w:abstractNumId="1">
+  <w:abstractNum w:abstractNumId="2">
     <w:nsid w:val="402224B1"/>
     <w:multiLevelType w:val="hybridMultilevel"/>
     <w:tmpl w:val="0FD601C0"/>
@@ -835,7 +1250,7 @@
       </w:rPr>
     </w:lvl>
   </w:abstractNum>
-  <w:abstractNum w:abstractNumId="2">
+  <w:abstractNum w:abstractNumId="3">
     <w:nsid w:val="5F883B98"/>
     <w:multiLevelType w:val="hybridMultilevel"/>
     <w:tmpl w:val="E74C07BE"/>
@@ -948,7 +1363,7 @@
       </w:rPr>
     </w:lvl>
   </w:abstractNum>
-  <w:abstractNum w:abstractNumId="3">
+  <w:abstractNum w:abstractNumId="4">
     <w:nsid w:val="6AEC22FA"/>
     <w:multiLevelType w:val="hybridMultilevel"/>
     <w:tmpl w:val="2DF2E8B6"/>
@@ -1035,16 +1450,19 @@
     </w:lvl>
   </w:abstractNum>
   <w:num w:numId="1">
-    <w:abstractNumId w:val="0"/>
+    <w:abstractNumId w:val="1"/>
   </w:num>
   <w:num w:numId="2">
+    <w:abstractNumId w:val="4"/>
+  </w:num>
+  <w:num w:numId="3">
     <w:abstractNumId w:val="3"/>
   </w:num>
-  <w:num w:numId="3">
+  <w:num w:numId="4">
     <w:abstractNumId w:val="2"/>
   </w:num>
-  <w:num w:numId="4">
-    <w:abstractNumId w:val="1"/>
+  <w:num w:numId="5">
+    <w:abstractNumId w:val="0"/>
   </w:num>
 </w:numbering>
 </file>

</xml_diff>

<commit_message>
newly concepts so new files
</commit_message>
<xml_diff>
--- a/question.docx
+++ b/question.docx
@@ -4232,6 +4232,590 @@
         </w:rPr>
         <w:t xml:space="preserve">  compute and print the result of hash(t).</w:t>
       </w:r>
+    </w:p>
+    <w:p>
+      <w:pPr>
+        <w:spacing w:after="0" w:line="240" w:lineRule="auto"/>
+        <w:rPr>
+          <w:rFonts w:ascii="Times New Roman" w:eastAsia="Times New Roman" w:hAnsi="Times New Roman" w:cs="Times New Roman"/>
+          <w:sz w:val="24"/>
+          <w:szCs w:val="24"/>
+        </w:rPr>
+      </w:pPr>
+    </w:p>
+    <w:p>
+      <w:pPr>
+        <w:spacing w:after="0" w:line="240" w:lineRule="auto"/>
+        <w:rPr>
+          <w:rFonts w:ascii="Times New Roman" w:eastAsia="Times New Roman" w:hAnsi="Times New Roman" w:cs="Times New Roman"/>
+          <w:sz w:val="24"/>
+          <w:szCs w:val="24"/>
+        </w:rPr>
+      </w:pPr>
+      <w:r>
+        <w:rPr>
+          <w:rFonts w:ascii="Times New Roman" w:eastAsia="Times New Roman" w:hAnsi="Times New Roman" w:cs="Times New Roman"/>
+          <w:sz w:val="24"/>
+          <w:szCs w:val="24"/>
+        </w:rPr>
+        <w:t>11.</w:t>
+      </w:r>
+      <w:r>
+        <w:t xml:space="preserve"> </w:t>
+      </w:r>
+      <w:r>
+        <w:rPr>
+          <w:rFonts w:ascii="Times New Roman" w:eastAsia="Times New Roman" w:hAnsi="Times New Roman" w:cs="Times New Roman"/>
+          <w:sz w:val="24"/>
+          <w:szCs w:val="24"/>
+        </w:rPr>
+        <w:t>You are given a string. Split the string on a " " (space) delimiter</w:t>
+      </w:r>
+    </w:p>
+    <w:p>
+      <w:pPr>
+        <w:spacing w:after="0" w:line="240" w:lineRule="auto"/>
+        <w:rPr>
+          <w:rFonts w:ascii="Times New Roman" w:eastAsia="Times New Roman" w:hAnsi="Times New Roman" w:cs="Times New Roman"/>
+          <w:sz w:val="24"/>
+          <w:szCs w:val="24"/>
+        </w:rPr>
+      </w:pPr>
+      <w:r>
+        <w:rPr>
+          <w:rFonts w:ascii="Times New Roman" w:eastAsia="Times New Roman" w:hAnsi="Times New Roman" w:cs="Times New Roman"/>
+          <w:sz w:val="24"/>
+          <w:szCs w:val="24"/>
+        </w:rPr>
+        <w:t xml:space="preserve">        </w:t>
+      </w:r>
+      <w:proofErr w:type="gramStart"/>
+      <w:r>
+        <w:rPr>
+          <w:rFonts w:ascii="Times New Roman" w:eastAsia="Times New Roman" w:hAnsi="Times New Roman" w:cs="Times New Roman"/>
+          <w:sz w:val="24"/>
+          <w:szCs w:val="24"/>
+        </w:rPr>
+        <w:t>and</w:t>
+      </w:r>
+      <w:proofErr w:type="gramEnd"/>
+      <w:r>
+        <w:rPr>
+          <w:rFonts w:ascii="Times New Roman" w:eastAsia="Times New Roman" w:hAnsi="Times New Roman" w:cs="Times New Roman"/>
+          <w:sz w:val="24"/>
+          <w:szCs w:val="24"/>
+        </w:rPr>
+        <w:t xml:space="preserve"> join using a - hyphen.</w:t>
+      </w:r>
+    </w:p>
+    <w:p>
+      <w:pPr>
+        <w:spacing w:after="0" w:line="240" w:lineRule="auto"/>
+        <w:rPr>
+          <w:rFonts w:ascii="Times New Roman" w:eastAsia="Times New Roman" w:hAnsi="Times New Roman" w:cs="Times New Roman"/>
+          <w:sz w:val="24"/>
+          <w:szCs w:val="24"/>
+        </w:rPr>
+      </w:pPr>
+    </w:p>
+    <w:p>
+      <w:pPr>
+        <w:spacing w:after="0" w:line="240" w:lineRule="auto"/>
+        <w:rPr>
+          <w:rFonts w:ascii="Times New Roman" w:eastAsia="Times New Roman" w:hAnsi="Times New Roman" w:cs="Times New Roman"/>
+          <w:sz w:val="24"/>
+          <w:szCs w:val="24"/>
+        </w:rPr>
+      </w:pPr>
+      <w:r>
+        <w:rPr>
+          <w:rFonts w:ascii="Times New Roman" w:eastAsia="Times New Roman" w:hAnsi="Times New Roman" w:cs="Times New Roman"/>
+          <w:sz w:val="24"/>
+          <w:szCs w:val="24"/>
+        </w:rPr>
+        <w:t>12.</w:t>
+      </w:r>
+      <w:r>
+        <w:t xml:space="preserve"> </w:t>
+      </w:r>
+      <w:r>
+        <w:rPr>
+          <w:rFonts w:ascii="Times New Roman" w:eastAsia="Times New Roman" w:hAnsi="Times New Roman" w:cs="Times New Roman"/>
+          <w:sz w:val="24"/>
+          <w:szCs w:val="24"/>
+        </w:rPr>
+        <w:t xml:space="preserve">You are given the </w:t>
+      </w:r>
+      <w:proofErr w:type="spellStart"/>
+      <w:r>
+        <w:rPr>
+          <w:rFonts w:ascii="Times New Roman" w:eastAsia="Times New Roman" w:hAnsi="Times New Roman" w:cs="Times New Roman"/>
+          <w:sz w:val="24"/>
+          <w:szCs w:val="24"/>
+        </w:rPr>
+        <w:t>firstname</w:t>
+      </w:r>
+      <w:proofErr w:type="spellEnd"/>
+      <w:r>
+        <w:rPr>
+          <w:rFonts w:ascii="Times New Roman" w:eastAsia="Times New Roman" w:hAnsi="Times New Roman" w:cs="Times New Roman"/>
+          <w:sz w:val="24"/>
+          <w:szCs w:val="24"/>
+        </w:rPr>
+        <w:t xml:space="preserve"> and </w:t>
+      </w:r>
+      <w:proofErr w:type="spellStart"/>
+      <w:r>
+        <w:rPr>
+          <w:rFonts w:ascii="Times New Roman" w:eastAsia="Times New Roman" w:hAnsi="Times New Roman" w:cs="Times New Roman"/>
+          <w:sz w:val="24"/>
+          <w:szCs w:val="24"/>
+        </w:rPr>
+        <w:t>lastname</w:t>
+      </w:r>
+      <w:proofErr w:type="spellEnd"/>
+      <w:r>
+        <w:rPr>
+          <w:rFonts w:ascii="Times New Roman" w:eastAsia="Times New Roman" w:hAnsi="Times New Roman" w:cs="Times New Roman"/>
+          <w:sz w:val="24"/>
+          <w:szCs w:val="24"/>
+        </w:rPr>
+        <w:t xml:space="preserve"> of a person on two different lines.</w:t>
+      </w:r>
+    </w:p>
+    <w:p>
+      <w:pPr>
+        <w:spacing w:after="0" w:line="240" w:lineRule="auto"/>
+        <w:rPr>
+          <w:rFonts w:ascii="Times New Roman" w:eastAsia="Times New Roman" w:hAnsi="Times New Roman" w:cs="Times New Roman"/>
+          <w:sz w:val="24"/>
+          <w:szCs w:val="24"/>
+        </w:rPr>
+      </w:pPr>
+      <w:r>
+        <w:rPr>
+          <w:rFonts w:ascii="Times New Roman" w:eastAsia="Times New Roman" w:hAnsi="Times New Roman" w:cs="Times New Roman"/>
+          <w:sz w:val="24"/>
+          <w:szCs w:val="24"/>
+        </w:rPr>
+        <w:t xml:space="preserve">        Your task is to read them and print the following:</w:t>
+      </w:r>
+    </w:p>
+    <w:p>
+      <w:pPr>
+        <w:spacing w:after="0" w:line="240" w:lineRule="auto"/>
+        <w:rPr>
+          <w:rFonts w:ascii="Times New Roman" w:eastAsia="Times New Roman" w:hAnsi="Times New Roman" w:cs="Times New Roman"/>
+          <w:sz w:val="24"/>
+          <w:szCs w:val="24"/>
+        </w:rPr>
+      </w:pPr>
+    </w:p>
+    <w:p>
+      <w:pPr>
+        <w:spacing w:after="0" w:line="240" w:lineRule="auto"/>
+        <w:rPr>
+          <w:rFonts w:ascii="Times New Roman" w:eastAsia="Times New Roman" w:hAnsi="Times New Roman" w:cs="Times New Roman"/>
+          <w:sz w:val="24"/>
+          <w:szCs w:val="24"/>
+        </w:rPr>
+      </w:pPr>
+      <w:r>
+        <w:rPr>
+          <w:rFonts w:ascii="Times New Roman" w:eastAsia="Times New Roman" w:hAnsi="Times New Roman" w:cs="Times New Roman"/>
+          <w:sz w:val="24"/>
+          <w:szCs w:val="24"/>
+        </w:rPr>
+        <w:t xml:space="preserve">    "</w:t>
+      </w:r>
+      <w:proofErr w:type="gramStart"/>
+      <w:r>
+        <w:rPr>
+          <w:rFonts w:ascii="Times New Roman" w:eastAsia="Times New Roman" w:hAnsi="Times New Roman" w:cs="Times New Roman"/>
+          <w:sz w:val="24"/>
+          <w:szCs w:val="24"/>
+        </w:rPr>
+        <w:t>hello</w:t>
+      </w:r>
+      <w:proofErr w:type="gramEnd"/>
+      <w:r>
+        <w:rPr>
+          <w:rFonts w:ascii="Times New Roman" w:eastAsia="Times New Roman" w:hAnsi="Times New Roman" w:cs="Times New Roman"/>
+          <w:sz w:val="24"/>
+          <w:szCs w:val="24"/>
+        </w:rPr>
+        <w:t xml:space="preserve"> </w:t>
+      </w:r>
+      <w:proofErr w:type="spellStart"/>
+      <w:r>
+        <w:rPr>
+          <w:rFonts w:ascii="Times New Roman" w:eastAsia="Times New Roman" w:hAnsi="Times New Roman" w:cs="Times New Roman"/>
+          <w:sz w:val="24"/>
+          <w:szCs w:val="24"/>
+        </w:rPr>
+        <w:t>firstname</w:t>
+      </w:r>
+      <w:proofErr w:type="spellEnd"/>
+      <w:r>
+        <w:rPr>
+          <w:rFonts w:ascii="Times New Roman" w:eastAsia="Times New Roman" w:hAnsi="Times New Roman" w:cs="Times New Roman"/>
+          <w:sz w:val="24"/>
+          <w:szCs w:val="24"/>
+        </w:rPr>
+        <w:t xml:space="preserve"> </w:t>
+      </w:r>
+      <w:proofErr w:type="spellStart"/>
+      <w:r>
+        <w:rPr>
+          <w:rFonts w:ascii="Times New Roman" w:eastAsia="Times New Roman" w:hAnsi="Times New Roman" w:cs="Times New Roman"/>
+          <w:sz w:val="24"/>
+          <w:szCs w:val="24"/>
+        </w:rPr>
+        <w:t>lastname</w:t>
+      </w:r>
+      <w:proofErr w:type="spellEnd"/>
+      <w:r>
+        <w:rPr>
+          <w:rFonts w:ascii="Times New Roman" w:eastAsia="Times New Roman" w:hAnsi="Times New Roman" w:cs="Times New Roman"/>
+          <w:sz w:val="24"/>
+          <w:szCs w:val="24"/>
+        </w:rPr>
+        <w:t xml:space="preserve">. </w:t>
+      </w:r>
+      <w:proofErr w:type="gramStart"/>
+      <w:r>
+        <w:rPr>
+          <w:rFonts w:ascii="Times New Roman" w:eastAsia="Times New Roman" w:hAnsi="Times New Roman" w:cs="Times New Roman"/>
+          <w:sz w:val="24"/>
+          <w:szCs w:val="24"/>
+        </w:rPr>
+        <w:t>you</w:t>
+      </w:r>
+      <w:proofErr w:type="gramEnd"/>
+      <w:r>
+        <w:rPr>
+          <w:rFonts w:ascii="Times New Roman" w:eastAsia="Times New Roman" w:hAnsi="Times New Roman" w:cs="Times New Roman"/>
+          <w:sz w:val="24"/>
+          <w:szCs w:val="24"/>
+        </w:rPr>
+        <w:t xml:space="preserve"> just delved into python."</w:t>
+      </w:r>
+    </w:p>
+    <w:p>
+      <w:pPr>
+        <w:spacing w:after="0" w:line="240" w:lineRule="auto"/>
+        <w:rPr>
+          <w:rFonts w:ascii="Times New Roman" w:eastAsia="Times New Roman" w:hAnsi="Times New Roman" w:cs="Times New Roman"/>
+          <w:sz w:val="24"/>
+          <w:szCs w:val="24"/>
+        </w:rPr>
+      </w:pPr>
+    </w:p>
+    <w:p>
+      <w:pPr>
+        <w:spacing w:after="0" w:line="240" w:lineRule="auto"/>
+        <w:rPr>
+          <w:rFonts w:ascii="Times New Roman" w:eastAsia="Times New Roman" w:hAnsi="Times New Roman" w:cs="Times New Roman"/>
+          <w:sz w:val="24"/>
+          <w:szCs w:val="24"/>
+        </w:rPr>
+      </w:pPr>
+      <w:r>
+        <w:rPr>
+          <w:rFonts w:ascii="Times New Roman" w:eastAsia="Times New Roman" w:hAnsi="Times New Roman" w:cs="Times New Roman"/>
+          <w:sz w:val="24"/>
+          <w:szCs w:val="24"/>
+        </w:rPr>
+        <w:t>Note - the length of first and last names are each &lt;= 10</w:t>
+      </w:r>
+    </w:p>
+    <w:p>
+      <w:pPr>
+        <w:spacing w:after="0" w:line="240" w:lineRule="auto"/>
+        <w:rPr>
+          <w:rFonts w:ascii="Times New Roman" w:eastAsia="Times New Roman" w:hAnsi="Times New Roman" w:cs="Times New Roman"/>
+          <w:sz w:val="24"/>
+          <w:szCs w:val="24"/>
+        </w:rPr>
+      </w:pPr>
+    </w:p>
+    <w:p>
+      <w:pPr>
+        <w:spacing w:after="0" w:line="240" w:lineRule="auto"/>
+        <w:rPr>
+          <w:rFonts w:ascii="Times New Roman" w:eastAsia="Times New Roman" w:hAnsi="Times New Roman" w:cs="Times New Roman"/>
+          <w:sz w:val="24"/>
+          <w:szCs w:val="24"/>
+        </w:rPr>
+      </w:pPr>
+      <w:r>
+        <w:rPr>
+          <w:rFonts w:ascii="Times New Roman" w:eastAsia="Times New Roman" w:hAnsi="Times New Roman" w:cs="Times New Roman"/>
+          <w:sz w:val="24"/>
+          <w:szCs w:val="24"/>
+        </w:rPr>
+        <w:t xml:space="preserve">13. </w:t>
+      </w:r>
+      <w:proofErr w:type="gramStart"/>
+      <w:r>
+        <w:rPr>
+          <w:rFonts w:ascii="Times New Roman" w:eastAsia="Times New Roman" w:hAnsi="Times New Roman" w:cs="Times New Roman"/>
+          <w:sz w:val="24"/>
+          <w:szCs w:val="24"/>
+        </w:rPr>
+        <w:t>given</w:t>
+      </w:r>
+      <w:proofErr w:type="gramEnd"/>
+      <w:r>
+        <w:rPr>
+          <w:rFonts w:ascii="Times New Roman" w:eastAsia="Times New Roman" w:hAnsi="Times New Roman" w:cs="Times New Roman"/>
+          <w:sz w:val="24"/>
+          <w:szCs w:val="24"/>
+        </w:rPr>
+        <w:t xml:space="preserve"> an string ,position, character .</w:t>
+      </w:r>
+    </w:p>
+    <w:p>
+      <w:pPr>
+        <w:spacing w:after="0" w:line="240" w:lineRule="auto"/>
+        <w:rPr>
+          <w:rFonts w:ascii="Times New Roman" w:eastAsia="Times New Roman" w:hAnsi="Times New Roman" w:cs="Times New Roman"/>
+          <w:sz w:val="24"/>
+          <w:szCs w:val="24"/>
+        </w:rPr>
+      </w:pPr>
+      <w:r>
+        <w:rPr>
+          <w:rFonts w:ascii="Times New Roman" w:eastAsia="Times New Roman" w:hAnsi="Times New Roman" w:cs="Times New Roman"/>
+          <w:sz w:val="24"/>
+          <w:szCs w:val="24"/>
+        </w:rPr>
+        <w:t xml:space="preserve">    </w:t>
+      </w:r>
+      <w:proofErr w:type="gramStart"/>
+      <w:r>
+        <w:rPr>
+          <w:rFonts w:ascii="Times New Roman" w:eastAsia="Times New Roman" w:hAnsi="Times New Roman" w:cs="Times New Roman"/>
+          <w:sz w:val="24"/>
+          <w:szCs w:val="24"/>
+        </w:rPr>
+        <w:t>change</w:t>
+      </w:r>
+      <w:proofErr w:type="gramEnd"/>
+      <w:r>
+        <w:rPr>
+          <w:rFonts w:ascii="Times New Roman" w:eastAsia="Times New Roman" w:hAnsi="Times New Roman" w:cs="Times New Roman"/>
+          <w:sz w:val="24"/>
+          <w:szCs w:val="24"/>
+        </w:rPr>
+        <w:t xml:space="preserve"> the original character of string </w:t>
+      </w:r>
+    </w:p>
+    <w:p>
+      <w:pPr>
+        <w:spacing w:after="0" w:line="240" w:lineRule="auto"/>
+        <w:rPr>
+          <w:rFonts w:ascii="Times New Roman" w:eastAsia="Times New Roman" w:hAnsi="Times New Roman" w:cs="Times New Roman"/>
+          <w:sz w:val="24"/>
+          <w:szCs w:val="24"/>
+        </w:rPr>
+      </w:pPr>
+      <w:r>
+        <w:rPr>
+          <w:rFonts w:ascii="Times New Roman" w:eastAsia="Times New Roman" w:hAnsi="Times New Roman" w:cs="Times New Roman"/>
+          <w:sz w:val="24"/>
+          <w:szCs w:val="24"/>
+        </w:rPr>
+        <w:t xml:space="preserve">    </w:t>
+      </w:r>
+      <w:proofErr w:type="gramStart"/>
+      <w:r>
+        <w:rPr>
+          <w:rFonts w:ascii="Times New Roman" w:eastAsia="Times New Roman" w:hAnsi="Times New Roman" w:cs="Times New Roman"/>
+          <w:sz w:val="24"/>
+          <w:szCs w:val="24"/>
+        </w:rPr>
+        <w:t>at</w:t>
+      </w:r>
+      <w:proofErr w:type="gramEnd"/>
+      <w:r>
+        <w:rPr>
+          <w:rFonts w:ascii="Times New Roman" w:eastAsia="Times New Roman" w:hAnsi="Times New Roman" w:cs="Times New Roman"/>
+          <w:sz w:val="24"/>
+          <w:szCs w:val="24"/>
+        </w:rPr>
+        <w:t xml:space="preserve"> the given position with the given char</w:t>
+      </w:r>
+      <w:r>
+        <w:rPr>
+          <w:rFonts w:ascii="Times New Roman" w:eastAsia="Times New Roman" w:hAnsi="Times New Roman" w:cs="Times New Roman"/>
+          <w:sz w:val="24"/>
+          <w:szCs w:val="24"/>
+        </w:rPr>
+        <w:t>a</w:t>
+      </w:r>
+      <w:r>
+        <w:rPr>
+          <w:rFonts w:ascii="Times New Roman" w:eastAsia="Times New Roman" w:hAnsi="Times New Roman" w:cs="Times New Roman"/>
+          <w:sz w:val="24"/>
+          <w:szCs w:val="24"/>
+        </w:rPr>
+        <w:t>cter</w:t>
+      </w:r>
+    </w:p>
+    <w:p>
+      <w:pPr>
+        <w:spacing w:after="0" w:line="240" w:lineRule="auto"/>
+        <w:rPr>
+          <w:rFonts w:ascii="Times New Roman" w:eastAsia="Times New Roman" w:hAnsi="Times New Roman" w:cs="Times New Roman"/>
+          <w:sz w:val="24"/>
+          <w:szCs w:val="24"/>
+        </w:rPr>
+      </w:pPr>
+    </w:p>
+    <w:p>
+      <w:pPr>
+        <w:spacing w:after="0" w:line="240" w:lineRule="auto"/>
+        <w:rPr>
+          <w:rFonts w:ascii="Times New Roman" w:eastAsia="Times New Roman" w:hAnsi="Times New Roman" w:cs="Times New Roman"/>
+          <w:sz w:val="24"/>
+          <w:szCs w:val="24"/>
+        </w:rPr>
+      </w:pPr>
+    </w:p>
+    <w:p>
+      <w:pPr>
+        <w:spacing w:after="0" w:line="240" w:lineRule="auto"/>
+        <w:rPr>
+          <w:rFonts w:ascii="Times New Roman" w:eastAsia="Times New Roman" w:hAnsi="Times New Roman" w:cs="Times New Roman"/>
+          <w:sz w:val="24"/>
+          <w:szCs w:val="24"/>
+        </w:rPr>
+      </w:pPr>
+      <w:r>
+        <w:rPr>
+          <w:rFonts w:ascii="Times New Roman" w:eastAsia="Times New Roman" w:hAnsi="Times New Roman" w:cs="Times New Roman"/>
+          <w:sz w:val="24"/>
+          <w:szCs w:val="24"/>
+        </w:rPr>
+        <w:t>14.</w:t>
+      </w:r>
+      <w:r>
+        <w:t xml:space="preserve"> </w:t>
+      </w:r>
+      <w:proofErr w:type="gramStart"/>
+      <w:r>
+        <w:rPr>
+          <w:rFonts w:ascii="Times New Roman" w:eastAsia="Times New Roman" w:hAnsi="Times New Roman" w:cs="Times New Roman"/>
+          <w:sz w:val="24"/>
+          <w:szCs w:val="24"/>
+        </w:rPr>
+        <w:t>a</w:t>
+      </w:r>
+      <w:proofErr w:type="gramEnd"/>
+      <w:r>
+        <w:rPr>
+          <w:rFonts w:ascii="Times New Roman" w:eastAsia="Times New Roman" w:hAnsi="Times New Roman" w:cs="Times New Roman"/>
+          <w:sz w:val="24"/>
+          <w:szCs w:val="24"/>
+        </w:rPr>
+        <w:t xml:space="preserve"> string is given and a substring is given define a function to count and print</w:t>
+      </w:r>
+    </w:p>
+    <w:p>
+      <w:pPr>
+        <w:spacing w:after="0" w:line="240" w:lineRule="auto"/>
+        <w:rPr>
+          <w:rFonts w:ascii="Times New Roman" w:eastAsia="Times New Roman" w:hAnsi="Times New Roman" w:cs="Times New Roman"/>
+          <w:sz w:val="24"/>
+          <w:szCs w:val="24"/>
+        </w:rPr>
+      </w:pPr>
+      <w:r>
+        <w:rPr>
+          <w:rFonts w:ascii="Times New Roman" w:eastAsia="Times New Roman" w:hAnsi="Times New Roman" w:cs="Times New Roman"/>
+          <w:sz w:val="24"/>
+          <w:szCs w:val="24"/>
+        </w:rPr>
+        <w:t xml:space="preserve">    </w:t>
+      </w:r>
+      <w:proofErr w:type="gramStart"/>
+      <w:r>
+        <w:rPr>
+          <w:rFonts w:ascii="Times New Roman" w:eastAsia="Times New Roman" w:hAnsi="Times New Roman" w:cs="Times New Roman"/>
+          <w:sz w:val="24"/>
+          <w:szCs w:val="24"/>
+        </w:rPr>
+        <w:t>how</w:t>
+      </w:r>
+      <w:proofErr w:type="gramEnd"/>
+      <w:r>
+        <w:rPr>
+          <w:rFonts w:ascii="Times New Roman" w:eastAsia="Times New Roman" w:hAnsi="Times New Roman" w:cs="Times New Roman"/>
+          <w:sz w:val="24"/>
+          <w:szCs w:val="24"/>
+        </w:rPr>
+        <w:t xml:space="preserve"> many times has the substring appears in the main string</w:t>
+      </w:r>
+    </w:p>
+    <w:p>
+      <w:pPr>
+        <w:spacing w:after="0" w:line="240" w:lineRule="auto"/>
+        <w:rPr>
+          <w:rFonts w:ascii="Times New Roman" w:eastAsia="Times New Roman" w:hAnsi="Times New Roman" w:cs="Times New Roman"/>
+          <w:sz w:val="24"/>
+          <w:szCs w:val="24"/>
+        </w:rPr>
+      </w:pPr>
+    </w:p>
+    <w:p>
+      <w:pPr>
+        <w:spacing w:after="0" w:line="240" w:lineRule="auto"/>
+        <w:rPr>
+          <w:rFonts w:ascii="Times New Roman" w:eastAsia="Times New Roman" w:hAnsi="Times New Roman" w:cs="Times New Roman"/>
+          <w:sz w:val="24"/>
+          <w:szCs w:val="24"/>
+        </w:rPr>
+      </w:pPr>
+      <w:r>
+        <w:rPr>
+          <w:rFonts w:ascii="Times New Roman" w:eastAsia="Times New Roman" w:hAnsi="Times New Roman" w:cs="Times New Roman"/>
+          <w:sz w:val="24"/>
+          <w:szCs w:val="24"/>
+        </w:rPr>
+        <w:t>15.</w:t>
+      </w:r>
+      <w:r>
+        <w:t xml:space="preserve"> </w:t>
+      </w:r>
+      <w:proofErr w:type="gramStart"/>
+      <w:r>
+        <w:rPr>
+          <w:rFonts w:ascii="Times New Roman" w:eastAsia="Times New Roman" w:hAnsi="Times New Roman" w:cs="Times New Roman"/>
+          <w:sz w:val="24"/>
+          <w:szCs w:val="24"/>
+        </w:rPr>
+        <w:t>given</w:t>
+      </w:r>
+      <w:proofErr w:type="gramEnd"/>
+      <w:r>
+        <w:rPr>
+          <w:rFonts w:ascii="Times New Roman" w:eastAsia="Times New Roman" w:hAnsi="Times New Roman" w:cs="Times New Roman"/>
+          <w:sz w:val="24"/>
+          <w:szCs w:val="24"/>
+        </w:rPr>
+        <w:t xml:space="preserve"> a string check if it is </w:t>
+      </w:r>
+      <w:proofErr w:type="spellStart"/>
+      <w:r>
+        <w:rPr>
+          <w:rFonts w:ascii="Times New Roman" w:eastAsia="Times New Roman" w:hAnsi="Times New Roman" w:cs="Times New Roman"/>
+          <w:sz w:val="24"/>
+          <w:szCs w:val="24"/>
+        </w:rPr>
+        <w:t>alphanumeric,alphabet,digits,uppercase,lowercase</w:t>
+      </w:r>
+      <w:proofErr w:type="spellEnd"/>
     </w:p>
     <w:sectPr>
       <w:pgSz w:w="12240" w:h="15840"/>

</xml_diff>